<commit_message>
all essential functionalities working
</commit_message>
<xml_diff>
--- a/RemainingToDo.docx
+++ b/RemainingToDo.docx
@@ -8,12 +8,14 @@
           <w:lang w:val="fr-CA"/>
         </w:rPr>
       </w:pPr>
+      <w:proofErr w:type="spellStart"/>
       <w:r>
         <w:rPr>
           <w:lang w:val="fr-CA"/>
         </w:rPr>
         <w:t>RemainingToDo</w:t>
       </w:r>
+      <w:proofErr w:type="spellEnd"/>
     </w:p>
     <w:p>
       <w:pPr>
@@ -36,8 +38,16 @@
         <w:rPr>
           <w:lang w:val="en-CA"/>
         </w:rPr>
-        <w:t>a current case is changed</w:t>
-      </w:r>
+        <w:t xml:space="preserve">a current case is </w:t>
+      </w:r>
+      <w:proofErr w:type="gramStart"/>
+      <w:r>
+        <w:rPr>
+          <w:lang w:val="en-CA"/>
+        </w:rPr>
+        <w:t>changed</w:t>
+      </w:r>
+      <w:proofErr w:type="gramEnd"/>
     </w:p>
     <w:p>
       <w:pPr>
@@ -74,21 +84,51 @@
         <w:rPr>
           <w:lang w:val="en-CA"/>
         </w:rPr>
-        <w:t>Try in the v5.7.0 Slicer importing a model try with sci-seg</w:t>
-      </w:r>
-    </w:p>
-    <w:p>
-      <w:pPr>
-        <w:rPr>
-          <w:lang w:val="en-CA"/>
-        </w:rPr>
-      </w:pPr>
-      <w:r>
-        <w:rPr>
-          <w:lang w:val="en-CA"/>
-        </w:rPr>
-        <w:t>Try to implement monai label in 3dslicer</w:t>
-      </w:r>
+        <w:t>Try in the v5.7.0 Slicer importing a model try with sci-</w:t>
+      </w:r>
+      <w:proofErr w:type="gramStart"/>
+      <w:r>
+        <w:rPr>
+          <w:lang w:val="en-CA"/>
+        </w:rPr>
+        <w:t>seg</w:t>
+      </w:r>
+      <w:proofErr w:type="gramEnd"/>
+    </w:p>
+    <w:p>
+      <w:pPr>
+        <w:rPr>
+          <w:lang w:val="en-CA"/>
+        </w:rPr>
+      </w:pPr>
+      <w:r>
+        <w:rPr>
+          <w:lang w:val="en-CA"/>
+        </w:rPr>
+        <w:t xml:space="preserve">Try to implement </w:t>
+      </w:r>
+      <w:proofErr w:type="spellStart"/>
+      <w:r>
+        <w:rPr>
+          <w:lang w:val="en-CA"/>
+        </w:rPr>
+        <w:t>monai</w:t>
+      </w:r>
+      <w:proofErr w:type="spellEnd"/>
+      <w:r>
+        <w:rPr>
+          <w:lang w:val="en-CA"/>
+        </w:rPr>
+        <w:t xml:space="preserve"> label in </w:t>
+      </w:r>
+      <w:proofErr w:type="gramStart"/>
+      <w:r>
+        <w:rPr>
+          <w:lang w:val="en-CA"/>
+        </w:rPr>
+        <w:t>3dslicer</w:t>
+      </w:r>
+      <w:proofErr w:type="gramEnd"/>
     </w:p>
     <w:p>
       <w:pPr>
@@ -163,11 +203,33 @@
           <w:lang w:val="en-CA"/>
         </w:rPr>
       </w:pPr>
-      <w:r>
-        <w:rPr>
-          <w:lang w:val="en-CA"/>
-        </w:rPr>
-        <w:t xml:space="preserve">Thrusday night : </w:t>
+      <w:proofErr w:type="spellStart"/>
+      <w:r>
+        <w:rPr>
+          <w:lang w:val="en-CA"/>
+        </w:rPr>
+        <w:t>Thrusday</w:t>
+      </w:r>
+      <w:proofErr w:type="spellEnd"/>
+      <w:r>
+        <w:rPr>
+          <w:lang w:val="en-CA"/>
+        </w:rPr>
+        <w:t xml:space="preserve"> </w:t>
+      </w:r>
+      <w:proofErr w:type="gramStart"/>
+      <w:r>
+        <w:rPr>
+          <w:lang w:val="en-CA"/>
+        </w:rPr>
+        <w:t>night :</w:t>
+      </w:r>
+      <w:proofErr w:type="gramEnd"/>
+      <w:r>
+        <w:rPr>
+          <w:lang w:val="en-CA"/>
+        </w:rPr>
+        <w:t xml:space="preserve"> </w:t>
       </w:r>
     </w:p>
     <w:p>
@@ -209,7 +271,49 @@
         <w:rPr>
           <w:lang w:val="fr-CA"/>
         </w:rPr>
-        <w:t>(avec rnadom probability)</w:t>
+        <w:t>(</w:t>
+      </w:r>
+      <w:proofErr w:type="gramStart"/>
+      <w:r>
+        <w:rPr>
+          <w:lang w:val="fr-CA"/>
+        </w:rPr>
+        <w:t>avec</w:t>
+      </w:r>
+      <w:proofErr w:type="gramEnd"/>
+      <w:r>
+        <w:rPr>
+          <w:lang w:val="fr-CA"/>
+        </w:rPr>
+        <w:t xml:space="preserve"> </w:t>
+      </w:r>
+      <w:proofErr w:type="spellStart"/>
+      <w:r>
+        <w:rPr>
+          <w:lang w:val="fr-CA"/>
+        </w:rPr>
+        <w:t>rnadom</w:t>
+      </w:r>
+      <w:proofErr w:type="spellEnd"/>
+      <w:r>
+        <w:rPr>
+          <w:lang w:val="fr-CA"/>
+        </w:rPr>
+        <w:t xml:space="preserve"> </w:t>
+      </w:r>
+      <w:proofErr w:type="spellStart"/>
+      <w:r>
+        <w:rPr>
+          <w:lang w:val="fr-CA"/>
+        </w:rPr>
+        <w:t>probability</w:t>
+      </w:r>
+      <w:proofErr w:type="spellEnd"/>
+      <w:r>
+        <w:rPr>
+          <w:lang w:val="fr-CA"/>
+        </w:rPr>
+        <w:t>)</w:t>
       </w:r>
     </w:p>
     <w:p>
@@ -241,12 +345,28 @@
           <w:lang w:val="en-CA"/>
         </w:rPr>
       </w:pPr>
-      <w:r>
-        <w:rPr>
-          <w:lang w:val="en-CA"/>
-        </w:rPr>
-        <w:t>imprimer dhl</w:t>
-      </w:r>
+      <w:proofErr w:type="spellStart"/>
+      <w:r>
+        <w:rPr>
+          <w:lang w:val="en-CA"/>
+        </w:rPr>
+        <w:t>imprimer</w:t>
+      </w:r>
+      <w:proofErr w:type="spellEnd"/>
+      <w:r>
+        <w:rPr>
+          <w:lang w:val="en-CA"/>
+        </w:rPr>
+        <w:t xml:space="preserve"> </w:t>
+      </w:r>
+      <w:proofErr w:type="spellStart"/>
+      <w:r>
+        <w:rPr>
+          <w:lang w:val="en-CA"/>
+        </w:rPr>
+        <w:t>dhl</w:t>
+      </w:r>
+      <w:proofErr w:type="spellEnd"/>
     </w:p>
     <w:p>
       <w:pPr>
@@ -259,57 +379,113 @@
           <w:lang w:val="en-CA"/>
         </w:rPr>
       </w:pPr>
-      <w:r>
-        <w:rPr>
-          <w:lang w:val="en-CA"/>
-        </w:rPr>
-        <w:t>avertir julien</w:t>
-      </w:r>
-    </w:p>
-    <w:p>
-      <w:pPr>
-        <w:rPr>
-          <w:lang w:val="en-CA"/>
-        </w:rPr>
-      </w:pPr>
-    </w:p>
-    <w:p>
-      <w:pPr>
-        <w:rPr>
-          <w:lang w:val="fr-CA"/>
-        </w:rPr>
-      </w:pPr>
-      <w:r>
-        <w:rPr>
-          <w:lang w:val="fr-CA"/>
-        </w:rPr>
-        <w:t xml:space="preserve">vendredi am : </w:t>
-      </w:r>
-    </w:p>
-    <w:p>
-      <w:pPr>
-        <w:rPr>
-          <w:lang w:val="fr-CA"/>
-        </w:rPr>
-      </w:pPr>
-      <w:r>
-        <w:rPr>
-          <w:lang w:val="fr-CA"/>
-        </w:rPr>
-        <w:t>cleaner le code</w:t>
-      </w:r>
-    </w:p>
-    <w:p>
-      <w:pPr>
-        <w:rPr>
-          <w:lang w:val="fr-CA"/>
-        </w:rPr>
-      </w:pPr>
-      <w:r>
-        <w:rPr>
-          <w:lang w:val="fr-CA"/>
-        </w:rPr>
-        <w:t>fork le repo</w:t>
+      <w:proofErr w:type="spellStart"/>
+      <w:r>
+        <w:rPr>
+          <w:lang w:val="en-CA"/>
+        </w:rPr>
+        <w:t>avertir</w:t>
+      </w:r>
+      <w:proofErr w:type="spellEnd"/>
+      <w:r>
+        <w:rPr>
+          <w:lang w:val="en-CA"/>
+        </w:rPr>
+        <w:t xml:space="preserve"> </w:t>
+      </w:r>
+      <w:proofErr w:type="spellStart"/>
+      <w:r>
+        <w:rPr>
+          <w:lang w:val="en-CA"/>
+        </w:rPr>
+        <w:t>julien</w:t>
+      </w:r>
+      <w:proofErr w:type="spellEnd"/>
+    </w:p>
+    <w:p>
+      <w:pPr>
+        <w:rPr>
+          <w:lang w:val="en-CA"/>
+        </w:rPr>
+      </w:pPr>
+    </w:p>
+    <w:p>
+      <w:pPr>
+        <w:rPr>
+          <w:lang w:val="fr-CA"/>
+        </w:rPr>
+      </w:pPr>
+      <w:proofErr w:type="gramStart"/>
+      <w:r>
+        <w:rPr>
+          <w:lang w:val="fr-CA"/>
+        </w:rPr>
+        <w:t>vendredi</w:t>
+      </w:r>
+      <w:proofErr w:type="gramEnd"/>
+      <w:r>
+        <w:rPr>
+          <w:lang w:val="fr-CA"/>
+        </w:rPr>
+        <w:t xml:space="preserve"> </w:t>
+      </w:r>
+      <w:proofErr w:type="spellStart"/>
+      <w:r>
+        <w:rPr>
+          <w:lang w:val="fr-CA"/>
+        </w:rPr>
+        <w:t>am</w:t>
+      </w:r>
+      <w:proofErr w:type="spellEnd"/>
+      <w:r>
+        <w:rPr>
+          <w:lang w:val="fr-CA"/>
+        </w:rPr>
+        <w:t xml:space="preserve"> : </w:t>
+      </w:r>
+    </w:p>
+    <w:p>
+      <w:pPr>
+        <w:rPr>
+          <w:lang w:val="fr-CA"/>
+        </w:rPr>
+      </w:pPr>
+      <w:proofErr w:type="spellStart"/>
+      <w:proofErr w:type="gramStart"/>
+      <w:r>
+        <w:rPr>
+          <w:lang w:val="fr-CA"/>
+        </w:rPr>
+        <w:t>cleaner</w:t>
+      </w:r>
+      <w:proofErr w:type="spellEnd"/>
+      <w:proofErr w:type="gramEnd"/>
+      <w:r>
+        <w:rPr>
+          <w:lang w:val="fr-CA"/>
+        </w:rPr>
+        <w:t xml:space="preserve"> le code</w:t>
+      </w:r>
+    </w:p>
+    <w:p>
+      <w:pPr>
+        <w:rPr>
+          <w:lang w:val="fr-CA"/>
+        </w:rPr>
+      </w:pPr>
+      <w:proofErr w:type="gramStart"/>
+      <w:r>
+        <w:rPr>
+          <w:lang w:val="fr-CA"/>
+        </w:rPr>
+        <w:t>fork</w:t>
+      </w:r>
+      <w:proofErr w:type="gramEnd"/>
+      <w:r>
+        <w:rPr>
+          <w:lang w:val="fr-CA"/>
+        </w:rPr>
+        <w:t xml:space="preserve"> le repo</w:t>
       </w:r>
       <w:r>
         <w:rPr>
@@ -324,15 +500,296 @@
           <w:lang w:val="fr-CA"/>
         </w:rPr>
       </w:pPr>
-      <w:r>
-        <w:rPr>
-          <w:lang w:val="fr-CA"/>
-        </w:rPr>
-        <w:t>survoler dataset de rsna +- tester sct</w:t>
-      </w:r>
-      <w:r>
-        <w:rPr>
-          <w:lang w:val="fr-CA"/>
+      <w:proofErr w:type="gramStart"/>
+      <w:r>
+        <w:rPr>
+          <w:lang w:val="fr-CA"/>
+        </w:rPr>
+        <w:t>survoler</w:t>
+      </w:r>
+      <w:proofErr w:type="gramEnd"/>
+      <w:r>
+        <w:rPr>
+          <w:lang w:val="fr-CA"/>
+        </w:rPr>
+        <w:t xml:space="preserve"> </w:t>
+      </w:r>
+      <w:proofErr w:type="spellStart"/>
+      <w:r>
+        <w:rPr>
+          <w:lang w:val="fr-CA"/>
+        </w:rPr>
+        <w:t>dataset</w:t>
+      </w:r>
+      <w:proofErr w:type="spellEnd"/>
+      <w:r>
+        <w:rPr>
+          <w:lang w:val="fr-CA"/>
+        </w:rPr>
+        <w:t xml:space="preserve"> de </w:t>
+      </w:r>
+      <w:proofErr w:type="spellStart"/>
+      <w:r>
+        <w:rPr>
+          <w:lang w:val="fr-CA"/>
+        </w:rPr>
+        <w:t>rsna</w:t>
+      </w:r>
+      <w:proofErr w:type="spellEnd"/>
+      <w:r>
+        <w:rPr>
+          <w:lang w:val="fr-CA"/>
+        </w:rPr>
+        <w:t xml:space="preserve"> +- tester </w:t>
+      </w:r>
+      <w:proofErr w:type="spellStart"/>
+      <w:r>
+        <w:rPr>
+          <w:lang w:val="fr-CA"/>
+        </w:rPr>
+        <w:t>sct</w:t>
+      </w:r>
+      <w:proofErr w:type="spellEnd"/>
+    </w:p>
+    <w:p>
+      <w:pPr>
+        <w:rPr>
+          <w:lang w:val="fr-CA"/>
+        </w:rPr>
+      </w:pPr>
+    </w:p>
+    <w:p>
+      <w:pPr>
+        <w:pStyle w:val="ListParagraph"/>
+        <w:numPr>
+          <w:ilvl w:val="0"/>
+          <w:numId w:val="2"/>
+        </w:numPr>
+        <w:rPr>
+          <w:lang w:val="en-CA"/>
+        </w:rPr>
+      </w:pPr>
+      <w:r>
+        <w:rPr>
+          <w:lang w:val="en-CA"/>
+        </w:rPr>
+        <w:t xml:space="preserve">add color in the </w:t>
+      </w:r>
+      <w:proofErr w:type="spellStart"/>
+      <w:r>
+        <w:rPr>
+          <w:lang w:val="en-CA"/>
+        </w:rPr>
+        <w:t>ui</w:t>
+      </w:r>
+      <w:proofErr w:type="spellEnd"/>
+      <w:r>
+        <w:rPr>
+          <w:lang w:val="en-CA"/>
+        </w:rPr>
+        <w:t xml:space="preserve"> case </w:t>
+      </w:r>
+      <w:proofErr w:type="gramStart"/>
+      <w:r>
+        <w:rPr>
+          <w:lang w:val="en-CA"/>
+        </w:rPr>
+        <w:t>list</w:t>
+      </w:r>
+      <w:proofErr w:type="gramEnd"/>
+      <w:r>
+        <w:rPr>
+          <w:lang w:val="en-CA"/>
+        </w:rPr>
+        <w:t xml:space="preserve"> </w:t>
+      </w:r>
+    </w:p>
+    <w:p>
+      <w:pPr>
+        <w:rPr>
+          <w:lang w:val="en-CA"/>
+        </w:rPr>
+      </w:pPr>
+    </w:p>
+    <w:p>
+      <w:pPr>
+        <w:rPr>
+          <w:lang w:val="fr-CA"/>
+        </w:rPr>
+      </w:pPr>
+      <w:r>
+        <w:rPr>
+          <w:lang w:val="fr-CA"/>
+        </w:rPr>
+        <w:t>Limitations :</w:t>
+      </w:r>
+    </w:p>
+    <w:p>
+      <w:pPr>
+        <w:pStyle w:val="ListParagraph"/>
+        <w:numPr>
+          <w:ilvl w:val="0"/>
+          <w:numId w:val="2"/>
+        </w:numPr>
+        <w:rPr>
+          <w:lang w:val="en-CA"/>
+        </w:rPr>
+      </w:pPr>
+      <w:r>
+        <w:rPr>
+          <w:lang w:val="en-CA"/>
+        </w:rPr>
+        <w:t>not for color-blinded people since some colors for e</w:t>
+      </w:r>
+      <w:r>
+        <w:rPr>
+          <w:lang w:val="en-CA"/>
+        </w:rPr>
+        <w:t>asier adjustments</w:t>
+      </w:r>
+    </w:p>
+    <w:p>
+      <w:pPr>
+        <w:rPr>
+          <w:lang w:val="en-CA"/>
+        </w:rPr>
+      </w:pPr>
+    </w:p>
+    <w:p>
+      <w:pPr>
+        <w:rPr>
+          <w:lang w:val="en-CA"/>
+        </w:rPr>
+      </w:pPr>
+      <w:r>
+        <w:rPr>
+          <w:lang w:val="en-CA"/>
+        </w:rPr>
+        <w:t xml:space="preserve"> check modules </w:t>
+      </w:r>
+      <w:proofErr w:type="gramStart"/>
+      <w:r>
+        <w:rPr>
+          <w:lang w:val="en-CA"/>
+        </w:rPr>
+        <w:t>ants</w:t>
+      </w:r>
+      <w:proofErr w:type="gramEnd"/>
+    </w:p>
+    <w:p>
+      <w:pPr>
+        <w:rPr>
+          <w:lang w:val="en-CA"/>
+        </w:rPr>
+      </w:pPr>
+    </w:p>
+    <w:p>
+      <w:pPr>
+        <w:rPr>
+          <w:lang w:val="en-CA"/>
+        </w:rPr>
+      </w:pPr>
+      <w:r>
+        <w:rPr>
+          <w:lang w:val="en-CA"/>
+        </w:rPr>
+        <w:t>MONDAY EVENING:</w:t>
+      </w:r>
+    </w:p>
+    <w:p>
+      <w:pPr>
+        <w:pStyle w:val="ListParagraph"/>
+        <w:numPr>
+          <w:ilvl w:val="0"/>
+          <w:numId w:val="2"/>
+        </w:numPr>
+        <w:rPr>
+          <w:lang w:val="en-CA"/>
+        </w:rPr>
+      </w:pPr>
+      <w:r>
+        <w:rPr>
+          <w:lang w:val="en-CA"/>
+        </w:rPr>
+        <w:t xml:space="preserve">Make sure Dice Score is </w:t>
+      </w:r>
+      <w:proofErr w:type="gramStart"/>
+      <w:r>
+        <w:rPr>
+          <w:lang w:val="en-CA"/>
+        </w:rPr>
+        <w:t>correct</w:t>
+      </w:r>
+      <w:proofErr w:type="gramEnd"/>
+    </w:p>
+    <w:p>
+      <w:pPr>
+        <w:pStyle w:val="ListParagraph"/>
+        <w:numPr>
+          <w:ilvl w:val="0"/>
+          <w:numId w:val="2"/>
+        </w:numPr>
+        <w:rPr>
+          <w:lang w:val="en-CA"/>
+        </w:rPr>
+      </w:pPr>
+      <w:r>
+        <w:rPr>
+          <w:lang w:val="en-CA"/>
+        </w:rPr>
+        <w:t xml:space="preserve">Correct the toggle segmentation </w:t>
+      </w:r>
+      <w:proofErr w:type="gramStart"/>
+      <w:r>
+        <w:rPr>
+          <w:lang w:val="en-CA"/>
+        </w:rPr>
+        <w:t>button</w:t>
+      </w:r>
+      <w:proofErr w:type="gramEnd"/>
+    </w:p>
+    <w:p>
+      <w:pPr>
+        <w:ind w:left="60"/>
+        <w:rPr>
+          <w:lang w:val="en-CA"/>
+        </w:rPr>
+      </w:pPr>
+    </w:p>
+    <w:p>
+      <w:pPr>
+        <w:ind w:left="60"/>
+        <w:rPr>
+          <w:lang w:val="en-CA"/>
+        </w:rPr>
+      </w:pPr>
+      <w:r>
+        <w:rPr>
+          <w:lang w:val="en-CA"/>
+        </w:rPr>
+        <w:t>Tuesday</w:t>
+      </w:r>
+    </w:p>
+    <w:p>
+      <w:pPr>
+        <w:pStyle w:val="ListParagraph"/>
+        <w:numPr>
+          <w:ilvl w:val="0"/>
+          <w:numId w:val="2"/>
+        </w:numPr>
+        <w:rPr>
+          <w:lang w:val="en-CA"/>
+        </w:rPr>
+      </w:pPr>
+      <w:r>
+        <w:rPr>
+          <w:lang w:val="en-CA"/>
+        </w:rPr>
+        <w:t xml:space="preserve">CLEAN THE CODE! </w:t>
+      </w:r>
+      <w:r>
+        <w:rPr>
+          <w:lang w:val="en-CA"/>
         </w:rPr>
         <w:tab/>
       </w:r>

</xml_diff>

<commit_message>
before cleanup code and forking
</commit_message>
<xml_diff>
--- a/RemainingToDo.docx
+++ b/RemainingToDo.docx
@@ -792,6 +792,159 @@
           <w:lang w:val="en-CA"/>
         </w:rPr>
         <w:tab/>
+      </w:r>
+    </w:p>
+    <w:p>
+      <w:pPr>
+        <w:rPr>
+          <w:lang w:val="en-CA"/>
+        </w:rPr>
+      </w:pPr>
+    </w:p>
+    <w:p>
+      <w:pPr>
+        <w:rPr>
+          <w:lang w:val="en-CA"/>
+        </w:rPr>
+      </w:pPr>
+    </w:p>
+    <w:p>
+      <w:pPr>
+        <w:rPr>
+          <w:lang w:val="en-CA"/>
+        </w:rPr>
+      </w:pPr>
+    </w:p>
+    <w:p>
+      <w:pPr>
+        <w:rPr>
+          <w:lang w:val="en-CA"/>
+        </w:rPr>
+      </w:pPr>
+    </w:p>
+    <w:p>
+      <w:pPr>
+        <w:rPr>
+          <w:lang w:val="en-CA"/>
+        </w:rPr>
+      </w:pPr>
+      <w:r>
+        <w:rPr>
+          <w:lang w:val="en-CA"/>
+        </w:rPr>
+        <w:lastRenderedPageBreak/>
+        <w:drawing>
+          <wp:inline distT="0" distB="0" distL="0" distR="0" wp14:anchorId="0A12A3E1" wp14:editId="454FFFE9">
+            <wp:extent cx="5486400" cy="3541395"/>
+            <wp:effectExtent l="0" t="0" r="0" b="1905"/>
+            <wp:docPr id="1174146056" name="Picture 1" descr="A screenshot of a computer&#10;&#10;Description automatically generated"/>
+            <wp:cNvGraphicFramePr>
+              <a:graphicFrameLocks xmlns:a="http://schemas.openxmlformats.org/drawingml/2006/main" noChangeAspect="1"/>
+            </wp:cNvGraphicFramePr>
+            <a:graphic xmlns:a="http://schemas.openxmlformats.org/drawingml/2006/main">
+              <a:graphicData uri="http://schemas.openxmlformats.org/drawingml/2006/picture">
+                <pic:pic xmlns:pic="http://schemas.openxmlformats.org/drawingml/2006/picture">
+                  <pic:nvPicPr>
+                    <pic:cNvPr id="1174146056" name="Picture 1" descr="A screenshot of a computer&#10;&#10;Description automatically generated"/>
+                    <pic:cNvPicPr/>
+                  </pic:nvPicPr>
+                  <pic:blipFill>
+                    <a:blip r:embed="rId5"/>
+                    <a:stretch>
+                      <a:fillRect/>
+                    </a:stretch>
+                  </pic:blipFill>
+                  <pic:spPr>
+                    <a:xfrm>
+                      <a:off x="0" y="0"/>
+                      <a:ext cx="5486400" cy="3541395"/>
+                    </a:xfrm>
+                    <a:prstGeom prst="rect">
+                      <a:avLst/>
+                    </a:prstGeom>
+                  </pic:spPr>
+                </pic:pic>
+              </a:graphicData>
+            </a:graphic>
+          </wp:inline>
+        </w:drawing>
+      </w:r>
+    </w:p>
+    <w:p>
+      <w:pPr>
+        <w:rPr>
+          <w:lang w:val="en-CA"/>
+        </w:rPr>
+      </w:pPr>
+      <w:r>
+        <w:rPr>
+          <w:lang w:val="en-CA"/>
+        </w:rPr>
+        <w:t xml:space="preserve">Make echo and find the </w:t>
+      </w:r>
+      <w:proofErr w:type="spellStart"/>
+      <w:r>
+        <w:rPr>
+          <w:lang w:val="en-CA"/>
+        </w:rPr>
+        <w:t>pathof</w:t>
+      </w:r>
+      <w:proofErr w:type="spellEnd"/>
+      <w:r>
+        <w:rPr>
+          <w:lang w:val="en-CA"/>
+        </w:rPr>
+        <w:t xml:space="preserve"> </w:t>
+      </w:r>
+      <w:proofErr w:type="spellStart"/>
+      <w:proofErr w:type="gramStart"/>
+      <w:r>
+        <w:rPr>
+          <w:lang w:val="en-CA"/>
+        </w:rPr>
+        <w:t>sct</w:t>
+      </w:r>
+      <w:proofErr w:type="spellEnd"/>
+      <w:proofErr w:type="gramEnd"/>
+    </w:p>
+    <w:p>
+      <w:pPr>
+        <w:rPr>
+          <w:lang w:val="en-CA"/>
+        </w:rPr>
+      </w:pPr>
+      <w:r>
+        <w:rPr>
+          <w:lang w:val="en-CA"/>
+        </w:rPr>
+        <w:t>Capture in python</w:t>
+      </w:r>
+    </w:p>
+    <w:p>
+      <w:pPr>
+        <w:rPr>
+          <w:lang w:val="en-CA"/>
+        </w:rPr>
+      </w:pPr>
+      <w:r>
+        <w:rPr>
+          <w:lang w:val="en-CA"/>
+        </w:rPr>
+        <w:t xml:space="preserve">Use python </w:t>
+      </w:r>
+      <w:proofErr w:type="spellStart"/>
+      <w:r>
+        <w:rPr>
+          <w:lang w:val="en-CA"/>
+        </w:rPr>
+        <w:t>environement</w:t>
+      </w:r>
+      <w:proofErr w:type="spellEnd"/>
+      <w:r>
+        <w:rPr>
+          <w:lang w:val="en-CA"/>
+        </w:rPr>
+        <w:t xml:space="preserve"> instead? </w:t>
       </w:r>
     </w:p>
     <w:sectPr>

</xml_diff>

<commit_message>
bugs fixed and added timer for segmentation
</commit_message>
<xml_diff>
--- a/RemainingToDo.docx
+++ b/RemainingToDo.docx
@@ -8,14 +8,12 @@
           <w:lang w:val="fr-CA"/>
         </w:rPr>
       </w:pPr>
-      <w:proofErr w:type="spellStart"/>
       <w:r>
         <w:rPr>
           <w:lang w:val="fr-CA"/>
         </w:rPr>
         <w:t>RemainingToDo</w:t>
       </w:r>
-      <w:proofErr w:type="spellEnd"/>
     </w:p>
     <w:p>
       <w:pPr>
@@ -38,16 +36,8 @@
         <w:rPr>
           <w:lang w:val="en-CA"/>
         </w:rPr>
-        <w:t xml:space="preserve">a current case is </w:t>
-      </w:r>
-      <w:proofErr w:type="gramStart"/>
-      <w:r>
-        <w:rPr>
-          <w:lang w:val="en-CA"/>
-        </w:rPr>
-        <w:t>changed</w:t>
-      </w:r>
-      <w:proofErr w:type="gramEnd"/>
+        <w:t>a current case is changed</w:t>
+      </w:r>
     </w:p>
     <w:p>
       <w:pPr>
@@ -84,51 +74,21 @@
         <w:rPr>
           <w:lang w:val="en-CA"/>
         </w:rPr>
-        <w:t>Try in the v5.7.0 Slicer importing a model try with sci-</w:t>
-      </w:r>
-      <w:proofErr w:type="gramStart"/>
-      <w:r>
-        <w:rPr>
-          <w:lang w:val="en-CA"/>
-        </w:rPr>
-        <w:t>seg</w:t>
-      </w:r>
-      <w:proofErr w:type="gramEnd"/>
-    </w:p>
-    <w:p>
-      <w:pPr>
-        <w:rPr>
-          <w:lang w:val="en-CA"/>
-        </w:rPr>
-      </w:pPr>
-      <w:r>
-        <w:rPr>
-          <w:lang w:val="en-CA"/>
-        </w:rPr>
-        <w:t xml:space="preserve">Try to implement </w:t>
-      </w:r>
-      <w:proofErr w:type="spellStart"/>
-      <w:r>
-        <w:rPr>
-          <w:lang w:val="en-CA"/>
-        </w:rPr>
-        <w:t>monai</w:t>
-      </w:r>
-      <w:proofErr w:type="spellEnd"/>
-      <w:r>
-        <w:rPr>
-          <w:lang w:val="en-CA"/>
-        </w:rPr>
-        <w:t xml:space="preserve"> label in </w:t>
-      </w:r>
-      <w:proofErr w:type="gramStart"/>
-      <w:r>
-        <w:rPr>
-          <w:lang w:val="en-CA"/>
-        </w:rPr>
-        <w:t>3dslicer</w:t>
-      </w:r>
-      <w:proofErr w:type="gramEnd"/>
+        <w:t>Try in the v5.7.0 Slicer importing a model try with sci-seg</w:t>
+      </w:r>
+    </w:p>
+    <w:p>
+      <w:pPr>
+        <w:rPr>
+          <w:lang w:val="en-CA"/>
+        </w:rPr>
+      </w:pPr>
+      <w:r>
+        <w:rPr>
+          <w:lang w:val="en-CA"/>
+        </w:rPr>
+        <w:t>Try to implement monai label in 3dslicer</w:t>
+      </w:r>
     </w:p>
     <w:p>
       <w:pPr>
@@ -203,33 +163,11 @@
           <w:lang w:val="en-CA"/>
         </w:rPr>
       </w:pPr>
-      <w:proofErr w:type="spellStart"/>
-      <w:r>
-        <w:rPr>
-          <w:lang w:val="en-CA"/>
-        </w:rPr>
-        <w:t>Thrusday</w:t>
-      </w:r>
-      <w:proofErr w:type="spellEnd"/>
-      <w:r>
-        <w:rPr>
-          <w:lang w:val="en-CA"/>
-        </w:rPr>
-        <w:t xml:space="preserve"> </w:t>
-      </w:r>
-      <w:proofErr w:type="gramStart"/>
-      <w:r>
-        <w:rPr>
-          <w:lang w:val="en-CA"/>
-        </w:rPr>
-        <w:t>night :</w:t>
-      </w:r>
-      <w:proofErr w:type="gramEnd"/>
-      <w:r>
-        <w:rPr>
-          <w:lang w:val="en-CA"/>
-        </w:rPr>
-        <w:t xml:space="preserve"> </w:t>
+      <w:r>
+        <w:rPr>
+          <w:lang w:val="en-CA"/>
+        </w:rPr>
+        <w:t xml:space="preserve">Thrusday night : </w:t>
       </w:r>
     </w:p>
     <w:p>
@@ -271,49 +209,7 @@
         <w:rPr>
           <w:lang w:val="fr-CA"/>
         </w:rPr>
-        <w:t>(</w:t>
-      </w:r>
-      <w:proofErr w:type="gramStart"/>
-      <w:r>
-        <w:rPr>
-          <w:lang w:val="fr-CA"/>
-        </w:rPr>
-        <w:t>avec</w:t>
-      </w:r>
-      <w:proofErr w:type="gramEnd"/>
-      <w:r>
-        <w:rPr>
-          <w:lang w:val="fr-CA"/>
-        </w:rPr>
-        <w:t xml:space="preserve"> </w:t>
-      </w:r>
-      <w:proofErr w:type="spellStart"/>
-      <w:r>
-        <w:rPr>
-          <w:lang w:val="fr-CA"/>
-        </w:rPr>
-        <w:t>rnadom</w:t>
-      </w:r>
-      <w:proofErr w:type="spellEnd"/>
-      <w:r>
-        <w:rPr>
-          <w:lang w:val="fr-CA"/>
-        </w:rPr>
-        <w:t xml:space="preserve"> </w:t>
-      </w:r>
-      <w:proofErr w:type="spellStart"/>
-      <w:r>
-        <w:rPr>
-          <w:lang w:val="fr-CA"/>
-        </w:rPr>
-        <w:t>probability</w:t>
-      </w:r>
-      <w:proofErr w:type="spellEnd"/>
-      <w:r>
-        <w:rPr>
-          <w:lang w:val="fr-CA"/>
-        </w:rPr>
-        <w:t>)</w:t>
+        <w:t>(avec rnadom probability)</w:t>
       </w:r>
     </w:p>
     <w:p>
@@ -345,28 +241,12 @@
           <w:lang w:val="en-CA"/>
         </w:rPr>
       </w:pPr>
-      <w:proofErr w:type="spellStart"/>
-      <w:r>
-        <w:rPr>
-          <w:lang w:val="en-CA"/>
-        </w:rPr>
-        <w:t>imprimer</w:t>
-      </w:r>
-      <w:proofErr w:type="spellEnd"/>
-      <w:r>
-        <w:rPr>
-          <w:lang w:val="en-CA"/>
-        </w:rPr>
-        <w:t xml:space="preserve"> </w:t>
-      </w:r>
-      <w:proofErr w:type="spellStart"/>
-      <w:r>
-        <w:rPr>
-          <w:lang w:val="en-CA"/>
-        </w:rPr>
-        <w:t>dhl</w:t>
-      </w:r>
-      <w:proofErr w:type="spellEnd"/>
+      <w:r>
+        <w:rPr>
+          <w:lang w:val="en-CA"/>
+        </w:rPr>
+        <w:t>imprimer dhl</w:t>
+      </w:r>
     </w:p>
     <w:p>
       <w:pPr>
@@ -379,28 +259,12 @@
           <w:lang w:val="en-CA"/>
         </w:rPr>
       </w:pPr>
-      <w:proofErr w:type="spellStart"/>
-      <w:r>
-        <w:rPr>
-          <w:lang w:val="en-CA"/>
-        </w:rPr>
-        <w:t>avertir</w:t>
-      </w:r>
-      <w:proofErr w:type="spellEnd"/>
-      <w:r>
-        <w:rPr>
-          <w:lang w:val="en-CA"/>
-        </w:rPr>
-        <w:t xml:space="preserve"> </w:t>
-      </w:r>
-      <w:proofErr w:type="spellStart"/>
-      <w:r>
-        <w:rPr>
-          <w:lang w:val="en-CA"/>
-        </w:rPr>
-        <w:t>julien</w:t>
-      </w:r>
-      <w:proofErr w:type="spellEnd"/>
+      <w:r>
+        <w:rPr>
+          <w:lang w:val="en-CA"/>
+        </w:rPr>
+        <w:t>avertir julien</w:t>
+      </w:r>
     </w:p>
     <w:p>
       <w:pPr>
@@ -415,141 +279,57 @@
           <w:lang w:val="fr-CA"/>
         </w:rPr>
       </w:pPr>
-      <w:proofErr w:type="gramStart"/>
       <w:r>
         <w:rPr>
           <w:lang w:val="fr-CA"/>
         </w:rPr>
-        <w:t>vendredi</w:t>
-      </w:r>
-      <w:proofErr w:type="gramEnd"/>
-      <w:r>
+        <w:t xml:space="preserve">vendredi am : </w:t>
+      </w:r>
+    </w:p>
+    <w:p>
+      <w:pPr>
         <w:rPr>
           <w:lang w:val="fr-CA"/>
         </w:rPr>
-        <w:t xml:space="preserve"> </w:t>
-      </w:r>
-      <w:proofErr w:type="spellStart"/>
+      </w:pPr>
       <w:r>
         <w:rPr>
           <w:lang w:val="fr-CA"/>
         </w:rPr>
-        <w:t>am</w:t>
-      </w:r>
-      <w:proofErr w:type="spellEnd"/>
-      <w:r>
+        <w:t>cleaner le code</w:t>
+      </w:r>
+    </w:p>
+    <w:p>
+      <w:pPr>
         <w:rPr>
           <w:lang w:val="fr-CA"/>
         </w:rPr>
-        <w:t xml:space="preserve"> : </w:t>
-      </w:r>
-    </w:p>
-    <w:p>
-      <w:pPr>
+      </w:pPr>
+      <w:r>
         <w:rPr>
           <w:lang w:val="fr-CA"/>
         </w:rPr>
-      </w:pPr>
-      <w:proofErr w:type="spellStart"/>
-      <w:proofErr w:type="gramStart"/>
+        <w:t>fork le repo</w:t>
+      </w:r>
       <w:r>
         <w:rPr>
           <w:lang w:val="fr-CA"/>
         </w:rPr>
-        <w:t>cleaner</w:t>
-      </w:r>
-      <w:proofErr w:type="spellEnd"/>
-      <w:proofErr w:type="gramEnd"/>
-      <w:r>
+        <w:t xml:space="preserve"> (ou en pm)</w:t>
+      </w:r>
+    </w:p>
+    <w:p>
+      <w:pPr>
         <w:rPr>
           <w:lang w:val="fr-CA"/>
         </w:rPr>
-        <w:t xml:space="preserve"> le code</w:t>
-      </w:r>
-    </w:p>
-    <w:p>
-      <w:pPr>
+      </w:pPr>
+      <w:r>
         <w:rPr>
           <w:lang w:val="fr-CA"/>
         </w:rPr>
-      </w:pPr>
-      <w:proofErr w:type="gramStart"/>
-      <w:r>
-        <w:rPr>
-          <w:lang w:val="fr-CA"/>
-        </w:rPr>
-        <w:t>fork</w:t>
-      </w:r>
-      <w:proofErr w:type="gramEnd"/>
-      <w:r>
-        <w:rPr>
-          <w:lang w:val="fr-CA"/>
-        </w:rPr>
-        <w:t xml:space="preserve"> le repo</w:t>
-      </w:r>
-      <w:r>
-        <w:rPr>
-          <w:lang w:val="fr-CA"/>
-        </w:rPr>
-        <w:t xml:space="preserve"> (ou en pm)</w:t>
-      </w:r>
-    </w:p>
-    <w:p>
-      <w:pPr>
-        <w:rPr>
-          <w:lang w:val="fr-CA"/>
-        </w:rPr>
-      </w:pPr>
-      <w:proofErr w:type="gramStart"/>
-      <w:r>
-        <w:rPr>
-          <w:lang w:val="fr-CA"/>
-        </w:rPr>
-        <w:t>survoler</w:t>
-      </w:r>
-      <w:proofErr w:type="gramEnd"/>
-      <w:r>
-        <w:rPr>
-          <w:lang w:val="fr-CA"/>
-        </w:rPr>
-        <w:t xml:space="preserve"> </w:t>
-      </w:r>
-      <w:proofErr w:type="spellStart"/>
-      <w:r>
-        <w:rPr>
-          <w:lang w:val="fr-CA"/>
-        </w:rPr>
-        <w:t>dataset</w:t>
-      </w:r>
-      <w:proofErr w:type="spellEnd"/>
-      <w:r>
-        <w:rPr>
-          <w:lang w:val="fr-CA"/>
-        </w:rPr>
-        <w:t xml:space="preserve"> de </w:t>
-      </w:r>
-      <w:proofErr w:type="spellStart"/>
-      <w:r>
-        <w:rPr>
-          <w:lang w:val="fr-CA"/>
-        </w:rPr>
-        <w:t>rsna</w:t>
-      </w:r>
-      <w:proofErr w:type="spellEnd"/>
-      <w:r>
-        <w:rPr>
-          <w:lang w:val="fr-CA"/>
-        </w:rPr>
-        <w:t xml:space="preserve"> +- tester </w:t>
-      </w:r>
-      <w:proofErr w:type="spellStart"/>
-      <w:r>
-        <w:rPr>
-          <w:lang w:val="fr-CA"/>
-        </w:rPr>
-        <w:t>sct</w:t>
-      </w:r>
-      <w:proofErr w:type="spellEnd"/>
+        <w:t>survoler dataset de rsna +- tester sct</w:t>
+      </w:r>
     </w:p>
     <w:p>
       <w:pPr>
@@ -573,30 +353,8 @@
         <w:rPr>
           <w:lang w:val="en-CA"/>
         </w:rPr>
-        <w:t xml:space="preserve">add color in the </w:t>
-      </w:r>
-      <w:proofErr w:type="spellStart"/>
-      <w:r>
-        <w:rPr>
-          <w:lang w:val="en-CA"/>
-        </w:rPr>
-        <w:t>ui</w:t>
-      </w:r>
-      <w:proofErr w:type="spellEnd"/>
-      <w:r>
-        <w:rPr>
-          <w:lang w:val="en-CA"/>
-        </w:rPr>
-        <w:t xml:space="preserve"> case </w:t>
-      </w:r>
-      <w:proofErr w:type="gramStart"/>
-      <w:r>
-        <w:rPr>
-          <w:lang w:val="en-CA"/>
-        </w:rPr>
-        <w:t>list</w:t>
-      </w:r>
-      <w:proofErr w:type="gramEnd"/>
+        <w:t>add color in the ui case list</w:t>
+      </w:r>
       <w:r>
         <w:rPr>
           <w:lang w:val="en-CA"/>
@@ -665,16 +423,8 @@
         <w:rPr>
           <w:lang w:val="en-CA"/>
         </w:rPr>
-        <w:t xml:space="preserve"> check modules </w:t>
-      </w:r>
-      <w:proofErr w:type="gramStart"/>
-      <w:r>
-        <w:rPr>
-          <w:lang w:val="en-CA"/>
-        </w:rPr>
-        <w:t>ants</w:t>
-      </w:r>
-      <w:proofErr w:type="gramEnd"/>
+        <w:t xml:space="preserve"> check modules ants</w:t>
+      </w:r>
     </w:p>
     <w:p>
       <w:pPr>
@@ -711,16 +461,8 @@
         <w:rPr>
           <w:lang w:val="en-CA"/>
         </w:rPr>
-        <w:t xml:space="preserve">Make sure Dice Score is </w:t>
-      </w:r>
-      <w:proofErr w:type="gramStart"/>
-      <w:r>
-        <w:rPr>
-          <w:lang w:val="en-CA"/>
-        </w:rPr>
-        <w:t>correct</w:t>
-      </w:r>
-      <w:proofErr w:type="gramEnd"/>
+        <w:t>Make sure Dice Score is correct</w:t>
+      </w:r>
     </w:p>
     <w:p>
       <w:pPr>
@@ -737,16 +479,8 @@
         <w:rPr>
           <w:lang w:val="en-CA"/>
         </w:rPr>
-        <w:t xml:space="preserve">Correct the toggle segmentation </w:t>
-      </w:r>
-      <w:proofErr w:type="gramStart"/>
-      <w:r>
-        <w:rPr>
-          <w:lang w:val="en-CA"/>
-        </w:rPr>
-        <w:t>button</w:t>
-      </w:r>
-      <w:proofErr w:type="gramEnd"/>
+        <w:t>Correct the toggle segmentation button</w:t>
+      </w:r>
     </w:p>
     <w:p>
       <w:pPr>
@@ -830,6 +564,7 @@
       </w:pPr>
       <w:r>
         <w:rPr>
+          <w:noProof/>
           <w:lang w:val="en-CA"/>
         </w:rPr>
         <w:lastRenderedPageBreak/>
@@ -880,32 +615,8 @@
         <w:rPr>
           <w:lang w:val="en-CA"/>
         </w:rPr>
-        <w:t xml:space="preserve">Make echo and find the </w:t>
-      </w:r>
-      <w:proofErr w:type="spellStart"/>
-      <w:r>
-        <w:rPr>
-          <w:lang w:val="en-CA"/>
-        </w:rPr>
-        <w:t>pathof</w:t>
-      </w:r>
-      <w:proofErr w:type="spellEnd"/>
-      <w:r>
-        <w:rPr>
-          <w:lang w:val="en-CA"/>
-        </w:rPr>
-        <w:t xml:space="preserve"> </w:t>
-      </w:r>
-      <w:proofErr w:type="spellStart"/>
-      <w:proofErr w:type="gramStart"/>
-      <w:r>
-        <w:rPr>
-          <w:lang w:val="en-CA"/>
-        </w:rPr>
-        <w:t>sct</w:t>
-      </w:r>
-      <w:proofErr w:type="spellEnd"/>
-      <w:proofErr w:type="gramEnd"/>
+        <w:t>Make echo and find the pathof sct</w:t>
+      </w:r>
     </w:p>
     <w:p>
       <w:pPr>
@@ -930,22 +641,204 @@
         <w:rPr>
           <w:lang w:val="en-CA"/>
         </w:rPr>
-        <w:t xml:space="preserve">Use python </w:t>
-      </w:r>
-      <w:proofErr w:type="spellStart"/>
-      <w:r>
-        <w:rPr>
-          <w:lang w:val="en-CA"/>
-        </w:rPr>
-        <w:t>environement</w:t>
-      </w:r>
-      <w:proofErr w:type="spellEnd"/>
-      <w:r>
-        <w:rPr>
-          <w:lang w:val="en-CA"/>
-        </w:rPr>
-        <w:t xml:space="preserve"> instead? </w:t>
-      </w:r>
+        <w:t xml:space="preserve">Use python environement instead? </w:t>
+      </w:r>
+    </w:p>
+    <w:p>
+      <w:pPr>
+        <w:rPr>
+          <w:lang w:val="en-CA"/>
+        </w:rPr>
+      </w:pPr>
+    </w:p>
+    <w:p>
+      <w:pPr>
+        <w:shd w:val="clear" w:color="auto" w:fill="FCFCFC"/>
+        <w:spacing w:after="360"/>
+        <w:outlineLvl w:val="2"/>
+        <w:rPr>
+          <w:rFonts w:ascii="Roboto Slab" w:eastAsia="Times New Roman" w:hAnsi="Roboto Slab" w:cs="Roboto Slab"/>
+          <w:b/>
+          <w:bCs/>
+          <w:color w:val="576071"/>
+          <w:sz w:val="30"/>
+          <w:szCs w:val="30"/>
+          <w:lang w:val="en-CA"/>
+        </w:rPr>
+      </w:pPr>
+      <w:r>
+        <w:rPr>
+          <w:rFonts w:ascii="Roboto Slab" w:eastAsia="Times New Roman" w:hAnsi="Roboto Slab" w:cs="Roboto Slab"/>
+          <w:b/>
+          <w:bCs/>
+          <w:color w:val="576071"/>
+          <w:sz w:val="30"/>
+          <w:szCs w:val="30"/>
+          <w:lang w:val="en-CA"/>
+        </w:rPr>
+        <w:t>Set a new default module at startup</w:t>
+      </w:r>
+      <w:hyperlink r:id="rId6" w:anchor="set-a-new-default-module-at-startup" w:tooltip="Permalink to this heading" w:history="1">
+        <w:r>
+          <w:rPr>
+            <w:rFonts w:ascii="FontAwesome" w:eastAsia="Times New Roman" w:hAnsi="FontAwesome" w:cs="Roboto Slab"/>
+            <w:b/>
+            <w:bCs/>
+            <w:color w:val="3266AF"/>
+            <w:sz w:val="21"/>
+            <w:szCs w:val="21"/>
+            <w:u w:val="single"/>
+            <w:lang w:val="en-CA"/>
+          </w:rPr>
+          <w:sym w:font="Symbol" w:char="F0C1"/>
+        </w:r>
+      </w:hyperlink>
+    </w:p>
+    <w:p>
+      <w:pPr>
+        <w:shd w:val="clear" w:color="auto" w:fill="FCFCFC"/>
+        <w:spacing w:after="225" w:line="360" w:lineRule="atLeast"/>
+        <w:rPr>
+          <w:rFonts w:ascii="Lato" w:eastAsia="Times New Roman" w:hAnsi="Lato" w:cs="Times New Roman"/>
+          <w:color w:val="404040"/>
+          <w:lang w:val="en-CA"/>
+        </w:rPr>
+      </w:pPr>
+      <w:r>
+        <w:rPr>
+          <w:rFonts w:ascii="Lato" w:eastAsia="Times New Roman" w:hAnsi="Lato" w:cs="Times New Roman"/>
+          <w:color w:val="404040"/>
+          <w:lang w:val="en-CA"/>
+        </w:rPr>
+        <w:t>Instead of the default Welcome module:</w:t>
+      </w:r>
+    </w:p>
+    <w:p>
+      <w:pPr>
+        <w:shd w:val="clear" w:color="auto" w:fill="EEFFCC"/>
+        <w:tabs>
+          <w:tab w:val="left" w:pos="916"/>
+          <w:tab w:val="left" w:pos="1832"/>
+          <w:tab w:val="left" w:pos="2748"/>
+          <w:tab w:val="left" w:pos="3664"/>
+          <w:tab w:val="left" w:pos="4580"/>
+          <w:tab w:val="left" w:pos="5496"/>
+          <w:tab w:val="left" w:pos="6412"/>
+          <w:tab w:val="left" w:pos="7328"/>
+          <w:tab w:val="left" w:pos="8244"/>
+          <w:tab w:val="left" w:pos="9160"/>
+          <w:tab w:val="left" w:pos="10076"/>
+          <w:tab w:val="left" w:pos="10992"/>
+          <w:tab w:val="left" w:pos="11908"/>
+          <w:tab w:val="left" w:pos="12824"/>
+          <w:tab w:val="left" w:pos="13740"/>
+          <w:tab w:val="left" w:pos="14656"/>
+        </w:tabs>
+        <w:rPr>
+          <w:rFonts w:ascii="Menlo" w:eastAsia="Times New Roman" w:hAnsi="Menlo" w:cs="Menlo"/>
+          <w:color w:val="404040"/>
+          <w:sz w:val="18"/>
+          <w:szCs w:val="18"/>
+          <w:lang w:val="en-CA"/>
+        </w:rPr>
+      </w:pPr>
+      <w:r>
+        <w:rPr>
+          <w:rFonts w:ascii="Menlo" w:eastAsia="Times New Roman" w:hAnsi="Menlo" w:cs="Menlo"/>
+          <w:color w:val="404040"/>
+          <w:sz w:val="18"/>
+          <w:szCs w:val="18"/>
+          <w:lang w:val="en-CA"/>
+        </w:rPr>
+        <w:t>qt</w:t>
+      </w:r>
+      <w:r>
+        <w:rPr>
+          <w:rFonts w:ascii="Menlo" w:eastAsia="Times New Roman" w:hAnsi="Menlo" w:cs="Menlo"/>
+          <w:color w:val="666666"/>
+          <w:sz w:val="18"/>
+          <w:szCs w:val="18"/>
+          <w:lang w:val="en-CA"/>
+        </w:rPr>
+        <w:t>.</w:t>
+      </w:r>
+      <w:r>
+        <w:rPr>
+          <w:rFonts w:ascii="Menlo" w:eastAsia="Times New Roman" w:hAnsi="Menlo" w:cs="Menlo"/>
+          <w:color w:val="404040"/>
+          <w:sz w:val="18"/>
+          <w:szCs w:val="18"/>
+          <w:lang w:val="en-CA"/>
+        </w:rPr>
+        <w:t>QSettings()</w:t>
+      </w:r>
+      <w:r>
+        <w:rPr>
+          <w:rFonts w:ascii="Menlo" w:eastAsia="Times New Roman" w:hAnsi="Menlo" w:cs="Menlo"/>
+          <w:color w:val="666666"/>
+          <w:sz w:val="18"/>
+          <w:szCs w:val="18"/>
+          <w:lang w:val="en-CA"/>
+        </w:rPr>
+        <w:t>.</w:t>
+      </w:r>
+      <w:r>
+        <w:rPr>
+          <w:rFonts w:ascii="Menlo" w:eastAsia="Times New Roman" w:hAnsi="Menlo" w:cs="Menlo"/>
+          <w:color w:val="404040"/>
+          <w:sz w:val="18"/>
+          <w:szCs w:val="18"/>
+          <w:lang w:val="en-CA"/>
+        </w:rPr>
+        <w:t>setValue(</w:t>
+      </w:r>
+      <w:r>
+        <w:rPr>
+          <w:rFonts w:ascii="Menlo" w:eastAsia="Times New Roman" w:hAnsi="Menlo" w:cs="Menlo"/>
+          <w:color w:val="4070A0"/>
+          <w:sz w:val="18"/>
+          <w:szCs w:val="18"/>
+          <w:lang w:val="en-CA"/>
+        </w:rPr>
+        <w:t>"Modules/HomeModule"</w:t>
+      </w:r>
+      <w:r>
+        <w:rPr>
+          <w:rFonts w:ascii="Menlo" w:eastAsia="Times New Roman" w:hAnsi="Menlo" w:cs="Menlo"/>
+          <w:color w:val="404040"/>
+          <w:sz w:val="18"/>
+          <w:szCs w:val="18"/>
+          <w:lang w:val="en-CA"/>
+        </w:rPr>
+        <w:t xml:space="preserve">, </w:t>
+      </w:r>
+      <w:r>
+        <w:rPr>
+          <w:rFonts w:ascii="Menlo" w:eastAsia="Times New Roman" w:hAnsi="Menlo" w:cs="Menlo"/>
+          <w:color w:val="4070A0"/>
+          <w:sz w:val="18"/>
+          <w:szCs w:val="18"/>
+          <w:lang w:val="en-CA"/>
+        </w:rPr>
+        <w:t>"Data"</w:t>
+      </w:r>
+      <w:r>
+        <w:rPr>
+          <w:rFonts w:ascii="Menlo" w:eastAsia="Times New Roman" w:hAnsi="Menlo" w:cs="Menlo"/>
+          <w:color w:val="404040"/>
+          <w:sz w:val="18"/>
+          <w:szCs w:val="18"/>
+          <w:lang w:val="en-CA"/>
+        </w:rPr>
+        <w:t>)</w:t>
+      </w:r>
+    </w:p>
+    <w:p>
+      <w:pPr>
+        <w:rPr>
+          <w:lang w:val="en-CA"/>
+        </w:rPr>
+      </w:pPr>
     </w:p>
     <w:sectPr>
       <w:pgSz w:w="12240" w:h="15840"/>
@@ -1579,6 +1472,26 @@
     <w:name w:val="Normal"/>
     <w:qFormat/>
   </w:style>
+  <w:style w:type="paragraph" w:styleId="Heading3">
+    <w:name w:val="heading 3"/>
+    <w:basedOn w:val="Normal"/>
+    <w:link w:val="Heading3Char"/>
+    <w:uiPriority w:val="9"/>
+    <w:qFormat/>
+    <w:rsid w:val="00FA0A04"/>
+    <w:pPr>
+      <w:spacing w:before="100" w:beforeAutospacing="1" w:after="100" w:afterAutospacing="1"/>
+      <w:outlineLvl w:val="2"/>
+    </w:pPr>
+    <w:rPr>
+      <w:rFonts w:ascii="Times New Roman" w:eastAsia="Times New Roman" w:hAnsi="Times New Roman" w:cs="Times New Roman"/>
+      <w:b/>
+      <w:bCs/>
+      <w:sz w:val="27"/>
+      <w:szCs w:val="27"/>
+      <w:lang w:val="en-CA"/>
+    </w:rPr>
+  </w:style>
   <w:style w:type="character" w:default="1" w:styleId="DefaultParagraphFont">
     <w:name w:val="Default Paragraph Font"/>
     <w:uiPriority w:val="1"/>
@@ -1616,6 +1529,117 @@
       <w:ind w:left="720"/>
       <w:contextualSpacing/>
     </w:pPr>
+  </w:style>
+  <w:style w:type="character" w:customStyle="1" w:styleId="Heading3Char">
+    <w:name w:val="Heading 3 Char"/>
+    <w:basedOn w:val="DefaultParagraphFont"/>
+    <w:link w:val="Heading3"/>
+    <w:uiPriority w:val="9"/>
+    <w:rsid w:val="00FA0A04"/>
+    <w:rPr>
+      <w:rFonts w:ascii="Times New Roman" w:eastAsia="Times New Roman" w:hAnsi="Times New Roman" w:cs="Times New Roman"/>
+      <w:b/>
+      <w:bCs/>
+      <w:sz w:val="27"/>
+      <w:szCs w:val="27"/>
+      <w:lang w:val="en-CA"/>
+    </w:rPr>
+  </w:style>
+  <w:style w:type="character" w:styleId="Hyperlink">
+    <w:name w:val="Hyperlink"/>
+    <w:basedOn w:val="DefaultParagraphFont"/>
+    <w:uiPriority w:val="99"/>
+    <w:semiHidden/>
+    <w:unhideWhenUsed/>
+    <w:rsid w:val="00FA0A04"/>
+    <w:rPr>
+      <w:color w:val="0000FF"/>
+      <w:u w:val="single"/>
+    </w:rPr>
+  </w:style>
+  <w:style w:type="paragraph" w:styleId="NormalWeb">
+    <w:name w:val="Normal (Web)"/>
+    <w:basedOn w:val="Normal"/>
+    <w:uiPriority w:val="99"/>
+    <w:semiHidden/>
+    <w:unhideWhenUsed/>
+    <w:rsid w:val="00FA0A04"/>
+    <w:pPr>
+      <w:spacing w:before="100" w:beforeAutospacing="1" w:after="100" w:afterAutospacing="1"/>
+    </w:pPr>
+    <w:rPr>
+      <w:rFonts w:ascii="Times New Roman" w:eastAsia="Times New Roman" w:hAnsi="Times New Roman" w:cs="Times New Roman"/>
+      <w:lang w:val="en-CA"/>
+    </w:rPr>
+  </w:style>
+  <w:style w:type="paragraph" w:styleId="HTMLPreformatted">
+    <w:name w:val="HTML Preformatted"/>
+    <w:basedOn w:val="Normal"/>
+    <w:link w:val="HTMLPreformattedChar"/>
+    <w:uiPriority w:val="99"/>
+    <w:semiHidden/>
+    <w:unhideWhenUsed/>
+    <w:rsid w:val="00FA0A04"/>
+    <w:pPr>
+      <w:tabs>
+        <w:tab w:val="left" w:pos="916"/>
+        <w:tab w:val="left" w:pos="1832"/>
+        <w:tab w:val="left" w:pos="2748"/>
+        <w:tab w:val="left" w:pos="3664"/>
+        <w:tab w:val="left" w:pos="4580"/>
+        <w:tab w:val="left" w:pos="5496"/>
+        <w:tab w:val="left" w:pos="6412"/>
+        <w:tab w:val="left" w:pos="7328"/>
+        <w:tab w:val="left" w:pos="8244"/>
+        <w:tab w:val="left" w:pos="9160"/>
+        <w:tab w:val="left" w:pos="10076"/>
+        <w:tab w:val="left" w:pos="10992"/>
+        <w:tab w:val="left" w:pos="11908"/>
+        <w:tab w:val="left" w:pos="12824"/>
+        <w:tab w:val="left" w:pos="13740"/>
+        <w:tab w:val="left" w:pos="14656"/>
+      </w:tabs>
+    </w:pPr>
+    <w:rPr>
+      <w:rFonts w:ascii="Courier New" w:eastAsia="Times New Roman" w:hAnsi="Courier New" w:cs="Courier New"/>
+      <w:sz w:val="20"/>
+      <w:szCs w:val="20"/>
+      <w:lang w:val="en-CA"/>
+    </w:rPr>
+  </w:style>
+  <w:style w:type="character" w:customStyle="1" w:styleId="HTMLPreformattedChar">
+    <w:name w:val="HTML Preformatted Char"/>
+    <w:basedOn w:val="DefaultParagraphFont"/>
+    <w:link w:val="HTMLPreformatted"/>
+    <w:uiPriority w:val="99"/>
+    <w:semiHidden/>
+    <w:rsid w:val="00FA0A04"/>
+    <w:rPr>
+      <w:rFonts w:ascii="Courier New" w:eastAsia="Times New Roman" w:hAnsi="Courier New" w:cs="Courier New"/>
+      <w:sz w:val="20"/>
+      <w:szCs w:val="20"/>
+      <w:lang w:val="en-CA"/>
+    </w:rPr>
+  </w:style>
+  <w:style w:type="character" w:customStyle="1" w:styleId="n">
+    <w:name w:val="n"/>
+    <w:basedOn w:val="DefaultParagraphFont"/>
+    <w:rsid w:val="00FA0A04"/>
+  </w:style>
+  <w:style w:type="character" w:customStyle="1" w:styleId="o">
+    <w:name w:val="o"/>
+    <w:basedOn w:val="DefaultParagraphFont"/>
+    <w:rsid w:val="00FA0A04"/>
+  </w:style>
+  <w:style w:type="character" w:customStyle="1" w:styleId="p">
+    <w:name w:val="p"/>
+    <w:basedOn w:val="DefaultParagraphFont"/>
+    <w:rsid w:val="00FA0A04"/>
+  </w:style>
+  <w:style w:type="character" w:customStyle="1" w:styleId="s2">
+    <w:name w:val="s2"/>
+    <w:basedOn w:val="DefaultParagraphFont"/>
+    <w:rsid w:val="00FA0A04"/>
   </w:style>
 </w:styles>
 </file>

</xml_diff>